<commit_message>
Revert "Merge branch 'unicorn' of https://github.com/manhpthe170244/SWP391_Project into unicorn"
This reverts commit affd9a77c918f454a203ffd8385b8d6834021f91, reversing
changes made to b076bb05cbeb70613294bcbba49a6c6fc9d26683.
</commit_message>
<xml_diff>
--- a/SWP/Week6/Docs/Test.docx
+++ b/SWP/Week6/Docs/Test.docx
@@ -74,212 +74,53 @@
             <w:tcW w:w="3600" w:type="dxa"/>
           </w:tcPr>
           <w:p>
-            <w:r>
-              <w:t>Quiz Lesson</w:t>
-            </w:r>
-          </w:p>
-        </w:tc>
-        <w:tc>
-          <w:tcPr>
-            <w:tcW w:w="5035" w:type="dxa"/>
-          </w:tcPr>
-          <w:p>
-            <w:proofErr w:type="spellStart"/>
-            <w:r>
-              <w:t>Chưa</w:t>
-            </w:r>
-            <w:proofErr w:type="spellEnd"/>
-            <w:r>
-              <w:t xml:space="preserve"> </w:t>
-            </w:r>
-            <w:proofErr w:type="spellStart"/>
-            <w:r>
-              <w:t>hiện</w:t>
-            </w:r>
-            <w:proofErr w:type="spellEnd"/>
-            <w:r>
-              <w:t xml:space="preserve"> </w:t>
-            </w:r>
-            <w:proofErr w:type="spellStart"/>
-            <w:r>
-              <w:t>tên</w:t>
-            </w:r>
-            <w:proofErr w:type="spellEnd"/>
-            <w:r>
-              <w:t xml:space="preserve"> </w:t>
-            </w:r>
-            <w:proofErr w:type="spellStart"/>
-            <w:r>
-              <w:t>bài</w:t>
-            </w:r>
-            <w:proofErr w:type="spellEnd"/>
-            <w:r>
-              <w:t xml:space="preserve"> quiz</w:t>
-            </w:r>
-          </w:p>
-        </w:tc>
-      </w:tr>
-      <w:tr>
-        <w:tc>
-          <w:tcPr>
-            <w:tcW w:w="715" w:type="dxa"/>
-          </w:tcPr>
-          <w:p>
             <w:pPr>
               <w:jc w:val="center"/>
             </w:pPr>
             <w:r>
-              <w:t>2</w:t>
-            </w:r>
-          </w:p>
-        </w:tc>
-        <w:tc>
-          <w:tcPr>
-            <w:tcW w:w="3600" w:type="dxa"/>
-          </w:tcPr>
-          <w:p>
-            <w:proofErr w:type="spellStart"/>
-            <w:r>
-              <w:t>SliderDetailEdit</w:t>
-            </w:r>
-            <w:proofErr w:type="spellEnd"/>
+              <w:t>Quiz Lesson</w:t>
+            </w:r>
           </w:p>
         </w:tc>
         <w:tc>
           <w:tcPr>
             <w:tcW w:w="5035" w:type="dxa"/>
-          </w:tcPr>
-          <w:p>
-            <w:r>
-              <w:t xml:space="preserve">Edit </w:t>
-            </w:r>
-            <w:proofErr w:type="spellStart"/>
-            <w:r>
-              <w:t>lần</w:t>
-            </w:r>
-            <w:proofErr w:type="spellEnd"/>
-            <w:r>
-              <w:t xml:space="preserve"> 2 context </w:t>
-            </w:r>
-            <w:proofErr w:type="spellStart"/>
-            <w:r>
-              <w:t>tự</w:t>
-            </w:r>
-            <w:proofErr w:type="spellEnd"/>
-            <w:r>
-              <w:t xml:space="preserve"> </w:t>
-            </w:r>
-            <w:proofErr w:type="spellStart"/>
-            <w:r>
-              <w:t>động</w:t>
-            </w:r>
-            <w:proofErr w:type="spellEnd"/>
-            <w:r>
-              <w:t xml:space="preserve"> </w:t>
-            </w:r>
-            <w:proofErr w:type="spellStart"/>
-            <w:r>
-              <w:t>chuyển</w:t>
-            </w:r>
-            <w:proofErr w:type="spellEnd"/>
-            <w:r>
-              <w:t xml:space="preserve"> </w:t>
-            </w:r>
-            <w:proofErr w:type="spellStart"/>
-            <w:r>
-              <w:t>thành</w:t>
-            </w:r>
-            <w:proofErr w:type="spellEnd"/>
-            <w:r>
-              <w:t xml:space="preserve"> </w:t>
-            </w:r>
-            <w:proofErr w:type="spellStart"/>
-            <w:r>
-              <w:t>avt</w:t>
-            </w:r>
-            <w:proofErr w:type="spellEnd"/>
-            <w:r>
-              <w:t xml:space="preserve"> </w:t>
-            </w:r>
-            <w:proofErr w:type="spellStart"/>
-            <w:r>
-              <w:t>sẵn</w:t>
-            </w:r>
-            <w:proofErr w:type="spellEnd"/>
-            <w:r>
-              <w:t xml:space="preserve"> </w:t>
-            </w:r>
-            <w:proofErr w:type="spellStart"/>
-            <w:r>
-              <w:t>có</w:t>
-            </w:r>
-            <w:proofErr w:type="spellEnd"/>
-            <w:r>
-              <w:br/>
-            </w:r>
-            <w:proofErr w:type="spellStart"/>
-            <w:r>
-              <w:t>nút</w:t>
-            </w:r>
-            <w:proofErr w:type="spellEnd"/>
-            <w:r>
-              <w:t xml:space="preserve"> search </w:t>
-            </w:r>
-            <w:proofErr w:type="spellStart"/>
-            <w:r>
-              <w:t>chưa</w:t>
-            </w:r>
-            <w:proofErr w:type="spellEnd"/>
-            <w:r>
-              <w:t xml:space="preserve"> </w:t>
-            </w:r>
-            <w:proofErr w:type="spellStart"/>
-            <w:r>
-              <w:t>hoạt</w:t>
-            </w:r>
-            <w:proofErr w:type="spellEnd"/>
-            <w:r>
-              <w:t xml:space="preserve"> </w:t>
-            </w:r>
-            <w:proofErr w:type="spellStart"/>
-            <w:r>
-              <w:t>động</w:t>
-            </w:r>
-            <w:proofErr w:type="spellEnd"/>
-          </w:p>
-        </w:tc>
-      </w:tr>
-      <w:tr>
-        <w:tc>
-          <w:tcPr>
-            <w:tcW w:w="715" w:type="dxa"/>
           </w:tcPr>
           <w:p>
             <w:pPr>
               <w:jc w:val="center"/>
             </w:pPr>
-            <w:r>
-              <w:t>3</w:t>
-            </w:r>
-          </w:p>
-        </w:tc>
-        <w:tc>
-          <w:tcPr>
-            <w:tcW w:w="3600" w:type="dxa"/>
-          </w:tcPr>
-          <w:p>
-            <w:r>
-              <w:t>Change password</w:t>
-            </w:r>
-          </w:p>
-        </w:tc>
-        <w:tc>
-          <w:tcPr>
-            <w:tcW w:w="5035" w:type="dxa"/>
-          </w:tcPr>
-          <w:p>
-            <w:r>
-              <w:t>no</w:t>
+            <w:proofErr w:type="spellStart"/>
+            <w:r>
+              <w:t>Chưa</w:t>
+            </w:r>
+            <w:proofErr w:type="spellEnd"/>
+            <w:r>
+              <w:t xml:space="preserve"> </w:t>
+            </w:r>
+            <w:proofErr w:type="spellStart"/>
+            <w:r>
+              <w:t>hiện</w:t>
+            </w:r>
+            <w:proofErr w:type="spellEnd"/>
+            <w:r>
+              <w:t xml:space="preserve"> </w:t>
+            </w:r>
+            <w:proofErr w:type="spellStart"/>
+            <w:r>
+              <w:t>tên</w:t>
+            </w:r>
+            <w:proofErr w:type="spellEnd"/>
+            <w:r>
+              <w:t xml:space="preserve"> </w:t>
+            </w:r>
+            <w:proofErr w:type="spellStart"/>
+            <w:r>
+              <w:t>bài</w:t>
+            </w:r>
+            <w:proofErr w:type="spellEnd"/>
+            <w:r>
+              <w:t xml:space="preserve"> quiz</w:t>
             </w:r>
           </w:p>
         </w:tc>
@@ -294,7 +135,7 @@
               <w:jc w:val="center"/>
             </w:pPr>
             <w:r>
-              <w:t>4</w:t>
+              <w:t>2</w:t>
             </w:r>
           </w:p>
         </w:tc>
@@ -303,182 +144,117 @@
             <w:tcW w:w="3600" w:type="dxa"/>
           </w:tcPr>
           <w:p>
-            <w:r>
-              <w:t>Reset Password</w:t>
-            </w:r>
+            <w:proofErr w:type="spellStart"/>
+            <w:r>
+              <w:t>SliderDetailEdit</w:t>
+            </w:r>
+            <w:proofErr w:type="spellEnd"/>
           </w:p>
         </w:tc>
         <w:tc>
           <w:tcPr>
             <w:tcW w:w="5035" w:type="dxa"/>
-          </w:tcPr>
-          <w:p>
-            <w:r>
-              <w:t xml:space="preserve">Reset </w:t>
-            </w:r>
-            <w:proofErr w:type="spellStart"/>
-            <w:r>
-              <w:t>tha</w:t>
-            </w:r>
-            <w:proofErr w:type="spellEnd"/>
-            <w:r>
-              <w:t xml:space="preserve">??? -&gt; </w:t>
-            </w:r>
-            <w:proofErr w:type="spellStart"/>
-            <w:r>
-              <w:t>sửa</w:t>
-            </w:r>
-            <w:proofErr w:type="spellEnd"/>
-            <w:r>
-              <w:t xml:space="preserve"> </w:t>
-            </w:r>
-            <w:proofErr w:type="spellStart"/>
-            <w:r>
-              <w:t>lại</w:t>
-            </w:r>
-            <w:proofErr w:type="spellEnd"/>
-            <w:r>
-              <w:t xml:space="preserve"> message</w:t>
-            </w:r>
-          </w:p>
-        </w:tc>
-      </w:tr>
-      <w:tr>
-        <w:tc>
-          <w:tcPr>
-            <w:tcW w:w="715" w:type="dxa"/>
           </w:tcPr>
           <w:p>
             <w:pPr>
               <w:jc w:val="center"/>
             </w:pPr>
             <w:r>
-              <w:t>5</w:t>
-            </w:r>
-          </w:p>
-        </w:tc>
-        <w:tc>
-          <w:tcPr>
-            <w:tcW w:w="3600" w:type="dxa"/>
-          </w:tcPr>
-          <w:p>
-            <w:r>
-              <w:t>Home Page</w:t>
-            </w:r>
-          </w:p>
-        </w:tc>
-        <w:tc>
-          <w:tcPr>
-            <w:tcW w:w="5035" w:type="dxa"/>
-          </w:tcPr>
-          <w:p>
-            <w:r>
-              <w:t>Join us now -</w:t>
-            </w:r>
-            <w:proofErr w:type="gramStart"/>
-            <w:r>
-              <w:t>&gt; ???</w:t>
-            </w:r>
-            <w:proofErr w:type="gramEnd"/>
+              <w:t xml:space="preserve">Edit </w:t>
+            </w:r>
+            <w:proofErr w:type="spellStart"/>
+            <w:r>
+              <w:t>lần</w:t>
+            </w:r>
+            <w:proofErr w:type="spellEnd"/>
+            <w:r>
+              <w:t xml:space="preserve"> 2 context </w:t>
+            </w:r>
+            <w:proofErr w:type="spellStart"/>
+            <w:r>
+              <w:t>tự</w:t>
+            </w:r>
+            <w:proofErr w:type="spellEnd"/>
+            <w:r>
+              <w:t xml:space="preserve"> </w:t>
+            </w:r>
+            <w:proofErr w:type="spellStart"/>
+            <w:r>
+              <w:t>động</w:t>
+            </w:r>
+            <w:proofErr w:type="spellEnd"/>
+            <w:r>
+              <w:t xml:space="preserve"> </w:t>
+            </w:r>
+            <w:proofErr w:type="spellStart"/>
+            <w:r>
+              <w:t>chuyển</w:t>
+            </w:r>
+            <w:proofErr w:type="spellEnd"/>
+            <w:r>
+              <w:t xml:space="preserve"> </w:t>
+            </w:r>
+            <w:proofErr w:type="spellStart"/>
+            <w:r>
+              <w:t>thành</w:t>
+            </w:r>
+            <w:proofErr w:type="spellEnd"/>
+            <w:r>
+              <w:t xml:space="preserve"> </w:t>
+            </w:r>
+            <w:proofErr w:type="spellStart"/>
+            <w:r>
+              <w:t>avt</w:t>
+            </w:r>
+            <w:proofErr w:type="spellEnd"/>
+            <w:r>
+              <w:t xml:space="preserve"> </w:t>
+            </w:r>
+            <w:proofErr w:type="spellStart"/>
+            <w:r>
+              <w:t>sẵn</w:t>
+            </w:r>
+            <w:proofErr w:type="spellEnd"/>
+            <w:r>
+              <w:t xml:space="preserve"> </w:t>
+            </w:r>
+            <w:proofErr w:type="spellStart"/>
+            <w:r>
+              <w:t>có</w:t>
+            </w:r>
+            <w:proofErr w:type="spellEnd"/>
             <w:r>
               <w:br/>
             </w:r>
             <w:proofErr w:type="spellStart"/>
             <w:r>
-              <w:t>Xem</w:t>
-            </w:r>
-            <w:proofErr w:type="spellEnd"/>
-            <w:r>
-              <w:t xml:space="preserve"> </w:t>
-            </w:r>
-            <w:proofErr w:type="spellStart"/>
-            <w:r>
-              <w:t>bài</w:t>
-            </w:r>
-            <w:proofErr w:type="spellEnd"/>
-            <w:r>
-              <w:t xml:space="preserve"> </w:t>
-            </w:r>
-            <w:proofErr w:type="spellStart"/>
-            <w:r>
-              <w:t>viết</w:t>
-            </w:r>
-            <w:proofErr w:type="spellEnd"/>
-            <w:r>
-              <w:t xml:space="preserve"> </w:t>
-            </w:r>
-            <w:proofErr w:type="spellStart"/>
-            <w:r>
-              <w:t>mới</w:t>
-            </w:r>
-            <w:proofErr w:type="spellEnd"/>
-            <w:r>
-              <w:t xml:space="preserve"> </w:t>
-            </w:r>
-            <w:proofErr w:type="spellStart"/>
-            <w:r>
-              <w:t>từ</w:t>
-            </w:r>
-            <w:proofErr w:type="spellEnd"/>
-            <w:r>
-              <w:t xml:space="preserve"> homepage </w:t>
-            </w:r>
-            <w:proofErr w:type="spellStart"/>
-            <w:r>
-              <w:t>không</w:t>
-            </w:r>
-            <w:proofErr w:type="spellEnd"/>
-            <w:r>
-              <w:t xml:space="preserve"> </w:t>
-            </w:r>
-            <w:proofErr w:type="spellStart"/>
-            <w:r>
-              <w:t>được</w:t>
-            </w:r>
-            <w:proofErr w:type="spellEnd"/>
-            <w:r>
-              <w:br/>
-            </w:r>
-            <w:proofErr w:type="spellStart"/>
-            <w:r>
-              <w:t>Đơn</w:t>
-            </w:r>
-            <w:proofErr w:type="spellEnd"/>
-            <w:r>
-              <w:t xml:space="preserve"> </w:t>
-            </w:r>
-            <w:proofErr w:type="spellStart"/>
-            <w:r>
-              <w:t>đăng</w:t>
-            </w:r>
-            <w:proofErr w:type="spellEnd"/>
-            <w:r>
-              <w:t xml:space="preserve"> </w:t>
-            </w:r>
-            <w:proofErr w:type="spellStart"/>
-            <w:r>
-              <w:t>kí</w:t>
-            </w:r>
-            <w:proofErr w:type="spellEnd"/>
-            <w:r>
-              <w:t xml:space="preserve"> </w:t>
-            </w:r>
-            <w:proofErr w:type="spellStart"/>
-            <w:r>
-              <w:t>của</w:t>
-            </w:r>
-            <w:proofErr w:type="spellEnd"/>
-            <w:r>
-              <w:t xml:space="preserve"> </w:t>
-            </w:r>
-            <w:proofErr w:type="spellStart"/>
-            <w:r>
-              <w:t>tôi</w:t>
-            </w:r>
-            <w:proofErr w:type="spellEnd"/>
-            <w:r>
-              <w:t>?</w:t>
-            </w:r>
+              <w:t>nút</w:t>
+            </w:r>
+            <w:proofErr w:type="spellEnd"/>
+            <w:r>
+              <w:t xml:space="preserve"> search </w:t>
+            </w:r>
+            <w:proofErr w:type="spellStart"/>
+            <w:r>
+              <w:t>chưa</w:t>
+            </w:r>
+            <w:proofErr w:type="spellEnd"/>
+            <w:r>
+              <w:t xml:space="preserve"> </w:t>
+            </w:r>
+            <w:proofErr w:type="spellStart"/>
+            <w:r>
+              <w:t>hoạt</w:t>
+            </w:r>
+            <w:proofErr w:type="spellEnd"/>
+            <w:r>
+              <w:t xml:space="preserve"> </w:t>
+            </w:r>
+            <w:proofErr w:type="spellStart"/>
+            <w:r>
+              <w:t>động</w:t>
+            </w:r>
+            <w:proofErr w:type="spellEnd"/>
           </w:p>
         </w:tc>
       </w:tr>
@@ -492,7 +268,7 @@
               <w:jc w:val="center"/>
             </w:pPr>
             <w:r>
-              <w:t>6</w:t>
+              <w:t>3</w:t>
             </w:r>
           </w:p>
         </w:tc>
@@ -501,11 +277,9 @@
             <w:tcW w:w="3600" w:type="dxa"/>
           </w:tcPr>
           <w:p>
-            <w:proofErr w:type="spellStart"/>
-            <w:r>
-              <w:t>postListEdit</w:t>
-            </w:r>
-            <w:proofErr w:type="spellEnd"/>
+            <w:r>
+              <w:t>Change password</w:t>
+            </w:r>
           </w:p>
         </w:tc>
         <w:tc>
@@ -513,21 +287,8 @@
             <w:tcW w:w="5035" w:type="dxa"/>
           </w:tcPr>
           <w:p>
-            <w:proofErr w:type="spellStart"/>
-            <w:r>
-              <w:t>Chưa</w:t>
-            </w:r>
-            <w:proofErr w:type="spellEnd"/>
-            <w:r>
-              <w:t xml:space="preserve"> delete </w:t>
-            </w:r>
-            <w:proofErr w:type="spellStart"/>
-            <w:r>
-              <w:t>được</w:t>
-            </w:r>
-            <w:proofErr w:type="spellEnd"/>
-            <w:r>
-              <w:t xml:space="preserve"> post</w:t>
+            <w:r>
+              <w:t>no</w:t>
             </w:r>
           </w:p>
         </w:tc>
@@ -542,7 +303,7 @@
               <w:jc w:val="center"/>
             </w:pPr>
             <w:r>
-              <w:t>7</w:t>
+              <w:t>4</w:t>
             </w:r>
           </w:p>
         </w:tc>
@@ -551,11 +312,9 @@
             <w:tcW w:w="3600" w:type="dxa"/>
           </w:tcPr>
           <w:p>
-            <w:proofErr w:type="spellStart"/>
-            <w:r>
-              <w:t>CourseDetail</w:t>
-            </w:r>
-            <w:proofErr w:type="spellEnd"/>
+            <w:r>
+              <w:t>Reset Password</w:t>
+            </w:r>
           </w:p>
         </w:tc>
         <w:tc>
@@ -563,81 +322,20 @@
             <w:tcW w:w="5035" w:type="dxa"/>
           </w:tcPr>
           <w:p>
-            <w:proofErr w:type="spellStart"/>
-            <w:r>
-              <w:t>Khóa</w:t>
-            </w:r>
-            <w:proofErr w:type="spellEnd"/>
-            <w:r>
-              <w:t xml:space="preserve"> </w:t>
-            </w:r>
-            <w:proofErr w:type="spellStart"/>
-            <w:r>
-              <w:t>học</w:t>
-            </w:r>
-            <w:proofErr w:type="spellEnd"/>
-            <w:r>
-              <w:t xml:space="preserve"> </w:t>
-            </w:r>
-            <w:proofErr w:type="spellStart"/>
-            <w:r>
-              <w:t>đã</w:t>
-            </w:r>
-            <w:proofErr w:type="spellEnd"/>
-            <w:r>
-              <w:t xml:space="preserve"> </w:t>
-            </w:r>
-            <w:proofErr w:type="spellStart"/>
-            <w:r>
-              <w:t>đăng</w:t>
-            </w:r>
-            <w:proofErr w:type="spellEnd"/>
-            <w:r>
-              <w:t xml:space="preserve"> </w:t>
-            </w:r>
-            <w:proofErr w:type="spellStart"/>
-            <w:r>
-              <w:t>kí</w:t>
-            </w:r>
-            <w:proofErr w:type="spellEnd"/>
-            <w:r>
-              <w:t xml:space="preserve"> </w:t>
-            </w:r>
-            <w:proofErr w:type="spellStart"/>
-            <w:r>
-              <w:t>thì</w:t>
-            </w:r>
-            <w:proofErr w:type="spellEnd"/>
-            <w:r>
-              <w:t xml:space="preserve"> </w:t>
-            </w:r>
-            <w:proofErr w:type="spellStart"/>
-            <w:r>
-              <w:t>không</w:t>
-            </w:r>
-            <w:proofErr w:type="spellEnd"/>
-            <w:r>
-              <w:t xml:space="preserve"> </w:t>
-            </w:r>
-            <w:proofErr w:type="spellStart"/>
-            <w:r>
-              <w:t>thể</w:t>
-            </w:r>
-            <w:proofErr w:type="spellEnd"/>
-            <w:r>
-              <w:t xml:space="preserve"> </w:t>
-            </w:r>
-            <w:proofErr w:type="spellStart"/>
-            <w:r>
-              <w:t>đăng</w:t>
-            </w:r>
-            <w:proofErr w:type="spellEnd"/>
-            <w:r>
-              <w:t xml:space="preserve"> </w:t>
-            </w:r>
-            <w:proofErr w:type="spellStart"/>
-            <w:r>
-              <w:t>kí</w:t>
+            <w:r>
+              <w:t xml:space="preserve">Reset </w:t>
+            </w:r>
+            <w:proofErr w:type="spellStart"/>
+            <w:r>
+              <w:t>tha</w:t>
+            </w:r>
+            <w:proofErr w:type="spellEnd"/>
+            <w:r>
+              <w:t xml:space="preserve">??? -&gt; </w:t>
+            </w:r>
+            <w:proofErr w:type="spellStart"/>
+            <w:r>
+              <w:t>sửa</w:t>
             </w:r>
             <w:proofErr w:type="spellEnd"/>
             <w:r>
@@ -648,6 +346,9 @@
               <w:t>lại</w:t>
             </w:r>
             <w:proofErr w:type="spellEnd"/>
+            <w:r>
+              <w:t xml:space="preserve"> message</w:t>
+            </w:r>
           </w:p>
         </w:tc>
       </w:tr>
@@ -661,7 +362,7 @@
               <w:jc w:val="center"/>
             </w:pPr>
             <w:r>
-              <w:t>8</w:t>
+              <w:t>5</w:t>
             </w:r>
           </w:p>
         </w:tc>
@@ -670,11 +371,9 @@
             <w:tcW w:w="3600" w:type="dxa"/>
           </w:tcPr>
           <w:p>
-            <w:proofErr w:type="spellStart"/>
-            <w:r>
-              <w:t>quizhandle</w:t>
-            </w:r>
-            <w:proofErr w:type="spellEnd"/>
+            <w:r>
+              <w:t>Home Page</w:t>
+            </w:r>
           </w:p>
         </w:tc>
         <w:tc>
@@ -682,43 +381,113 @@
             <w:tcW w:w="5035" w:type="dxa"/>
           </w:tcPr>
           <w:p>
-            <w:proofErr w:type="spellStart"/>
-            <w:r>
-              <w:t>Chỉ</w:t>
-            </w:r>
-            <w:proofErr w:type="spellEnd"/>
-            <w:r>
-              <w:t xml:space="preserve"> </w:t>
-            </w:r>
-            <w:proofErr w:type="spellStart"/>
-            <w:r>
-              <w:t>nộp</w:t>
-            </w:r>
-            <w:proofErr w:type="spellEnd"/>
-            <w:r>
-              <w:t xml:space="preserve"> </w:t>
-            </w:r>
-            <w:proofErr w:type="spellStart"/>
-            <w:r>
-              <w:t>đc</w:t>
-            </w:r>
-            <w:proofErr w:type="spellEnd"/>
-            <w:r>
-              <w:t xml:space="preserve"> </w:t>
-            </w:r>
-            <w:proofErr w:type="spellStart"/>
-            <w:r>
-              <w:t>bằng</w:t>
-            </w:r>
-            <w:proofErr w:type="spellEnd"/>
-            <w:r>
-              <w:t xml:space="preserve"> nick </w:t>
-            </w:r>
-            <w:proofErr w:type="spellStart"/>
-            <w:r>
-              <w:t>sơn</w:t>
-            </w:r>
-            <w:proofErr w:type="spellEnd"/>
+            <w:r>
+              <w:t>Join us now -</w:t>
+            </w:r>
+            <w:proofErr w:type="gramStart"/>
+            <w:r>
+              <w:t>&gt; ???</w:t>
+            </w:r>
+            <w:proofErr w:type="gramEnd"/>
+            <w:r>
+              <w:br/>
+            </w:r>
+            <w:proofErr w:type="spellStart"/>
+            <w:r>
+              <w:t>Xem</w:t>
+            </w:r>
+            <w:proofErr w:type="spellEnd"/>
+            <w:r>
+              <w:t xml:space="preserve"> </w:t>
+            </w:r>
+            <w:proofErr w:type="spellStart"/>
+            <w:r>
+              <w:t>bài</w:t>
+            </w:r>
+            <w:proofErr w:type="spellEnd"/>
+            <w:r>
+              <w:t xml:space="preserve"> </w:t>
+            </w:r>
+            <w:proofErr w:type="spellStart"/>
+            <w:r>
+              <w:t>viết</w:t>
+            </w:r>
+            <w:proofErr w:type="spellEnd"/>
+            <w:r>
+              <w:t xml:space="preserve"> </w:t>
+            </w:r>
+            <w:proofErr w:type="spellStart"/>
+            <w:r>
+              <w:t>mới</w:t>
+            </w:r>
+            <w:proofErr w:type="spellEnd"/>
+            <w:r>
+              <w:t xml:space="preserve"> </w:t>
+            </w:r>
+            <w:proofErr w:type="spellStart"/>
+            <w:r>
+              <w:t>từ</w:t>
+            </w:r>
+            <w:proofErr w:type="spellEnd"/>
+            <w:r>
+              <w:t xml:space="preserve"> homepage </w:t>
+            </w:r>
+            <w:proofErr w:type="spellStart"/>
+            <w:r>
+              <w:t>không</w:t>
+            </w:r>
+            <w:proofErr w:type="spellEnd"/>
+            <w:r>
+              <w:t xml:space="preserve"> </w:t>
+            </w:r>
+            <w:proofErr w:type="spellStart"/>
+            <w:r>
+              <w:t>được</w:t>
+            </w:r>
+            <w:proofErr w:type="spellEnd"/>
+            <w:r>
+              <w:br/>
+            </w:r>
+            <w:proofErr w:type="spellStart"/>
+            <w:r>
+              <w:t>Đơn</w:t>
+            </w:r>
+            <w:proofErr w:type="spellEnd"/>
+            <w:r>
+              <w:t xml:space="preserve"> </w:t>
+            </w:r>
+            <w:proofErr w:type="spellStart"/>
+            <w:r>
+              <w:t>đăng</w:t>
+            </w:r>
+            <w:proofErr w:type="spellEnd"/>
+            <w:r>
+              <w:t xml:space="preserve"> </w:t>
+            </w:r>
+            <w:proofErr w:type="spellStart"/>
+            <w:r>
+              <w:t>kí</w:t>
+            </w:r>
+            <w:proofErr w:type="spellEnd"/>
+            <w:r>
+              <w:t xml:space="preserve"> </w:t>
+            </w:r>
+            <w:proofErr w:type="spellStart"/>
+            <w:r>
+              <w:t>của</w:t>
+            </w:r>
+            <w:proofErr w:type="spellEnd"/>
+            <w:r>
+              <w:t xml:space="preserve"> </w:t>
+            </w:r>
+            <w:proofErr w:type="spellStart"/>
+            <w:r>
+              <w:t>tôi</w:t>
+            </w:r>
+            <w:proofErr w:type="spellEnd"/>
+            <w:r>
+              <w:t>?</w:t>
+            </w:r>
           </w:p>
         </w:tc>
       </w:tr>
@@ -732,7 +501,7 @@
               <w:jc w:val="center"/>
             </w:pPr>
             <w:r>
-              <w:t>9</w:t>
+              <w:t>6</w:t>
             </w:r>
           </w:p>
         </w:tc>
@@ -740,7 +509,13 @@
           <w:tcPr>
             <w:tcW w:w="3600" w:type="dxa"/>
           </w:tcPr>
-          <w:p/>
+          <w:p>
+            <w:proofErr w:type="spellStart"/>
+            <w:r>
+              <w:t>postListEdit</w:t>
+            </w:r>
+            <w:proofErr w:type="spellEnd"/>
+          </w:p>
         </w:tc>
         <w:tc>
           <w:tcPr>
@@ -749,46 +524,141 @@
           <w:p>
             <w:proofErr w:type="spellStart"/>
             <w:r>
-              <w:t>Mới</w:t>
-            </w:r>
-            <w:proofErr w:type="spellEnd"/>
-            <w:r>
-              <w:t xml:space="preserve"> </w:t>
-            </w:r>
-            <w:proofErr w:type="spellStart"/>
-            <w:r>
-              <w:t>chỉ</w:t>
-            </w:r>
-            <w:proofErr w:type="spellEnd"/>
-            <w:r>
-              <w:t xml:space="preserve"> lecture </w:t>
-            </w:r>
-            <w:proofErr w:type="spellStart"/>
-            <w:r>
-              <w:t>đki</w:t>
-            </w:r>
-            <w:proofErr w:type="spellEnd"/>
-            <w:r>
-              <w:t xml:space="preserve"> </w:t>
-            </w:r>
-            <w:proofErr w:type="spellStart"/>
-            <w:r>
-              <w:t>đc</w:t>
-            </w:r>
-            <w:proofErr w:type="spellEnd"/>
-            <w:r>
-              <w:t xml:space="preserve"> </w:t>
-            </w:r>
-            <w:proofErr w:type="spellStart"/>
-            <w:r>
-              <w:t>khóa</w:t>
-            </w:r>
-            <w:proofErr w:type="spellEnd"/>
-            <w:r>
-              <w:t xml:space="preserve"> học</w:t>
+              <w:t>Chưa</w:t>
+            </w:r>
+            <w:proofErr w:type="spellEnd"/>
+            <w:r>
+              <w:t xml:space="preserve"> delete </w:t>
+            </w:r>
+            <w:proofErr w:type="spellStart"/>
+            <w:r>
+              <w:t>được</w:t>
+            </w:r>
+            <w:proofErr w:type="spellEnd"/>
+            <w:r>
+              <w:t xml:space="preserve"> post</w:t>
+            </w:r>
+          </w:p>
+        </w:tc>
+      </w:tr>
+      <w:tr>
+        <w:tc>
+          <w:tcPr>
+            <w:tcW w:w="715" w:type="dxa"/>
+          </w:tcPr>
+          <w:p>
+            <w:pPr>
+              <w:jc w:val="center"/>
+            </w:pPr>
+            <w:r>
+              <w:t>7</w:t>
             </w:r>
             <w:bookmarkStart w:id="0" w:name="_GoBack"/>
             <w:bookmarkEnd w:id="0"/>
+          </w:p>
+        </w:tc>
+        <w:tc>
+          <w:tcPr>
+            <w:tcW w:w="3600" w:type="dxa"/>
+          </w:tcPr>
+          <w:p>
+            <w:proofErr w:type="spellStart"/>
+            <w:r>
+              <w:t>CourseDetail</w:t>
+            </w:r>
+            <w:proofErr w:type="spellEnd"/>
+          </w:p>
+        </w:tc>
+        <w:tc>
+          <w:tcPr>
+            <w:tcW w:w="5035" w:type="dxa"/>
+          </w:tcPr>
+          <w:p>
+            <w:proofErr w:type="spellStart"/>
+            <w:r>
+              <w:t>Khóa</w:t>
+            </w:r>
+            <w:proofErr w:type="spellEnd"/>
+            <w:r>
+              <w:t xml:space="preserve"> </w:t>
+            </w:r>
+            <w:proofErr w:type="spellStart"/>
+            <w:r>
+              <w:t>học</w:t>
+            </w:r>
+            <w:proofErr w:type="spellEnd"/>
+            <w:r>
+              <w:t xml:space="preserve"> </w:t>
+            </w:r>
+            <w:proofErr w:type="spellStart"/>
+            <w:r>
+              <w:t>đã</w:t>
+            </w:r>
+            <w:proofErr w:type="spellEnd"/>
+            <w:r>
+              <w:t xml:space="preserve"> </w:t>
+            </w:r>
+            <w:proofErr w:type="spellStart"/>
+            <w:r>
+              <w:t>đăng</w:t>
+            </w:r>
+            <w:proofErr w:type="spellEnd"/>
+            <w:r>
+              <w:t xml:space="preserve"> </w:t>
+            </w:r>
+            <w:proofErr w:type="spellStart"/>
+            <w:r>
+              <w:t>kí</w:t>
+            </w:r>
+            <w:proofErr w:type="spellEnd"/>
+            <w:r>
+              <w:t xml:space="preserve"> </w:t>
+            </w:r>
+            <w:proofErr w:type="spellStart"/>
+            <w:r>
+              <w:t>thì</w:t>
+            </w:r>
+            <w:proofErr w:type="spellEnd"/>
+            <w:r>
+              <w:t xml:space="preserve"> </w:t>
+            </w:r>
+            <w:proofErr w:type="spellStart"/>
+            <w:r>
+              <w:t>không</w:t>
+            </w:r>
+            <w:proofErr w:type="spellEnd"/>
+            <w:r>
+              <w:t xml:space="preserve"> </w:t>
+            </w:r>
+            <w:proofErr w:type="spellStart"/>
+            <w:r>
+              <w:t>thể</w:t>
+            </w:r>
+            <w:proofErr w:type="spellEnd"/>
+            <w:r>
+              <w:t xml:space="preserve"> </w:t>
+            </w:r>
+            <w:proofErr w:type="spellStart"/>
+            <w:r>
+              <w:t>đăng</w:t>
+            </w:r>
+            <w:proofErr w:type="spellEnd"/>
+            <w:r>
+              <w:t xml:space="preserve"> </w:t>
+            </w:r>
+            <w:proofErr w:type="spellStart"/>
+            <w:r>
+              <w:t>kí</w:t>
+            </w:r>
+            <w:proofErr w:type="spellEnd"/>
+            <w:r>
+              <w:t xml:space="preserve"> </w:t>
+            </w:r>
+            <w:proofErr w:type="spellStart"/>
+            <w:r>
+              <w:t>lại</w:t>
+            </w:r>
+            <w:proofErr w:type="spellEnd"/>
           </w:p>
         </w:tc>
       </w:tr>

</xml_diff>